<commit_message>
finalizada v1 da documentacao
</commit_message>
<xml_diff>
--- a/documentacao/senai_wishlist_desafio_documentacao.docx
+++ b/documentacao/senai_wishlist_desafio_documentacao.docx
@@ -471,7 +471,11 @@
               </mc:Choice>
               <mc:Fallback>
                 <w:pict>
-                  <v:shape w14:anchorId="6E29CBE8" id="Caixa de Texto 10" o:spid="_x0000_s1027" type="#_x0000_t202" alt="Caixa de texto que mostra as informações de contato comerciais" style="position:absolute;margin-left:0;margin-top:0;width:468pt;height:48.95pt;z-index:251660288;visibility:visible;mso-wrap-style:square;mso-width-percent:1000;mso-height-percent:0;mso-wrap-distance-left:9pt;mso-wrap-distance-top:0;mso-wrap-distance-right:9pt;mso-wrap-distance-bottom:0;mso-position-horizontal:left;mso-position-horizontal-relative:margin;mso-position-vertical:bottom;mso-position-vertical-relative:margin;mso-width-percent:1000;mso-height-percent:0;mso-width-relative:margin;mso-height-relative:margin;v-text-anchor:middle" o:gfxdata="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" fillcolor="#7030a0" stroked="f" strokeweight=".5pt">
+                  <v:shapetype w14:anchorId="6E29CBE8" id="_x0000_t202" coordsize="21600,21600" o:spt="202" path="m,l,21600r21600,l21600,xe">
+                    <v:stroke joinstyle="miter"/>
+                    <v:path gradientshapeok="t" o:connecttype="rect"/>
+                  </v:shapetype>
+                  <v:shape id="Caixa de Texto 10" o:spid="_x0000_s1027" type="#_x0000_t202" alt="Caixa de texto que mostra as informações de contato comerciais" style="position:absolute;margin-left:0;margin-top:0;width:468pt;height:48.95pt;z-index:251660288;visibility:visible;mso-wrap-style:square;mso-width-percent:1000;mso-height-percent:0;mso-wrap-distance-left:9pt;mso-wrap-distance-top:0;mso-wrap-distance-right:9pt;mso-wrap-distance-bottom:0;mso-position-horizontal:left;mso-position-horizontal-relative:margin;mso-position-vertical:bottom;mso-position-vertical-relative:margin;mso-width-percent:1000;mso-height-percent:0;mso-width-relative:margin;mso-height-relative:margin;v-text-anchor:middle" o:gfxdata="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" fillcolor="#7030a0" stroked="f" strokeweight=".5pt">
                     <v:textbox inset="12.96pt,0,12.96pt,0">
                       <w:txbxContent>
                         <w:tbl>
@@ -3225,7 +3229,21 @@
         <w:rPr>
           <w:lang w:eastAsia="en-US"/>
         </w:rPr>
-        <w:t>Selecionar o Console do Gerenciador de Pacotes do NuGet através da aba ferramentas</w:t>
+        <w:t xml:space="preserve">Selecionar o Console do Gerenciador de Pacotes do </w:t>
+      </w:r>
+      <w:proofErr w:type="spellStart"/>
+      <w:r>
+        <w:rPr>
+          <w:lang w:eastAsia="en-US"/>
+        </w:rPr>
+        <w:t>NuGet</w:t>
+      </w:r>
+      <w:proofErr w:type="spellEnd"/>
+      <w:r>
+        <w:rPr>
+          <w:lang w:eastAsia="en-US"/>
+        </w:rPr>
+        <w:t xml:space="preserve"> através da aba ferramentas</w:t>
       </w:r>
     </w:p>
     <w:p>
@@ -3325,11 +3343,217 @@
           <w:lang w:eastAsia="en-US"/>
         </w:rPr>
       </w:pPr>
-      <w:r>
-        <w:rPr>
-          <w:lang w:eastAsia="en-US"/>
-        </w:rPr>
-        <w:t xml:space="preserve">Scaffold-DbContext "Data Source=.\SqlExpress; Initial Catalog=SENAI_WISHLIST_DESAFIO; user id=sa; pwd=132;" Microsoft.EntityFrameworkCore.SqlServer -OutputDir Domains -ContextDir Context -Context WishlistContext </w:t>
+      <w:proofErr w:type="spellStart"/>
+      <w:r>
+        <w:rPr>
+          <w:lang w:eastAsia="en-US"/>
+        </w:rPr>
+        <w:t>Scaffold-DbContext</w:t>
+      </w:r>
+      <w:proofErr w:type="spellEnd"/>
+      <w:r>
+        <w:rPr>
+          <w:lang w:eastAsia="en-US"/>
+        </w:rPr>
+        <w:t xml:space="preserve"> "Data </w:t>
+      </w:r>
+      <w:proofErr w:type="spellStart"/>
+      <w:r>
+        <w:rPr>
+          <w:lang w:eastAsia="en-US"/>
+        </w:rPr>
+        <w:t>Source</w:t>
+      </w:r>
+      <w:proofErr w:type="spellEnd"/>
+      <w:r>
+        <w:rPr>
+          <w:lang w:eastAsia="en-US"/>
+        </w:rPr>
+        <w:t>=.\</w:t>
+      </w:r>
+      <w:proofErr w:type="spellStart"/>
+      <w:r>
+        <w:rPr>
+          <w:lang w:eastAsia="en-US"/>
+        </w:rPr>
+        <w:t>SqlExpress</w:t>
+      </w:r>
+      <w:proofErr w:type="spellEnd"/>
+      <w:r>
+        <w:rPr>
+          <w:lang w:eastAsia="en-US"/>
+        </w:rPr>
+        <w:t xml:space="preserve">; </w:t>
+      </w:r>
+      <w:proofErr w:type="spellStart"/>
+      <w:r>
+        <w:rPr>
+          <w:lang w:eastAsia="en-US"/>
+        </w:rPr>
+        <w:t>Initial</w:t>
+      </w:r>
+      <w:proofErr w:type="spellEnd"/>
+      <w:r>
+        <w:rPr>
+          <w:lang w:eastAsia="en-US"/>
+        </w:rPr>
+        <w:t xml:space="preserve"> </w:t>
+      </w:r>
+      <w:proofErr w:type="spellStart"/>
+      <w:r>
+        <w:rPr>
+          <w:lang w:eastAsia="en-US"/>
+        </w:rPr>
+        <w:t>Catalog</w:t>
+      </w:r>
+      <w:proofErr w:type="spellEnd"/>
+      <w:r>
+        <w:rPr>
+          <w:lang w:eastAsia="en-US"/>
+        </w:rPr>
+        <w:t xml:space="preserve">=SENAI_WISHLIST_DESAFIO; </w:t>
+      </w:r>
+      <w:proofErr w:type="spellStart"/>
+      <w:r>
+        <w:rPr>
+          <w:lang w:eastAsia="en-US"/>
+        </w:rPr>
+        <w:t>user</w:t>
+      </w:r>
+      <w:proofErr w:type="spellEnd"/>
+      <w:r>
+        <w:rPr>
+          <w:lang w:eastAsia="en-US"/>
+        </w:rPr>
+        <w:t xml:space="preserve"> id=</w:t>
+      </w:r>
+      <w:proofErr w:type="spellStart"/>
+      <w:r>
+        <w:rPr>
+          <w:lang w:eastAsia="en-US"/>
+        </w:rPr>
+        <w:t>sa</w:t>
+      </w:r>
+      <w:proofErr w:type="spellEnd"/>
+      <w:r>
+        <w:rPr>
+          <w:lang w:eastAsia="en-US"/>
+        </w:rPr>
+        <w:t xml:space="preserve">; </w:t>
+      </w:r>
+      <w:proofErr w:type="spellStart"/>
+      <w:r>
+        <w:rPr>
+          <w:lang w:eastAsia="en-US"/>
+        </w:rPr>
+        <w:t>pwd</w:t>
+      </w:r>
+      <w:proofErr w:type="spellEnd"/>
+      <w:r>
+        <w:rPr>
+          <w:lang w:eastAsia="en-US"/>
+        </w:rPr>
+        <w:t xml:space="preserve">=132;" </w:t>
+      </w:r>
+      <w:proofErr w:type="spellStart"/>
+      <w:proofErr w:type="gramStart"/>
+      <w:r>
+        <w:rPr>
+          <w:lang w:eastAsia="en-US"/>
+        </w:rPr>
+        <w:t>Microsoft.EntityFrameworkCore.SqlServer</w:t>
+      </w:r>
+      <w:proofErr w:type="spellEnd"/>
+      <w:proofErr w:type="gramEnd"/>
+      <w:r>
+        <w:rPr>
+          <w:lang w:eastAsia="en-US"/>
+        </w:rPr>
+        <w:t xml:space="preserve"> -</w:t>
+      </w:r>
+      <w:proofErr w:type="spellStart"/>
+      <w:r>
+        <w:rPr>
+          <w:lang w:eastAsia="en-US"/>
+        </w:rPr>
+        <w:t>OutputDir</w:t>
+      </w:r>
+      <w:proofErr w:type="spellEnd"/>
+      <w:r>
+        <w:rPr>
+          <w:lang w:eastAsia="en-US"/>
+        </w:rPr>
+        <w:t xml:space="preserve"> </w:t>
+      </w:r>
+      <w:proofErr w:type="spellStart"/>
+      <w:r>
+        <w:rPr>
+          <w:lang w:eastAsia="en-US"/>
+        </w:rPr>
+        <w:t>Domains</w:t>
+      </w:r>
+      <w:proofErr w:type="spellEnd"/>
+      <w:r>
+        <w:rPr>
+          <w:lang w:eastAsia="en-US"/>
+        </w:rPr>
+        <w:t xml:space="preserve"> -</w:t>
+      </w:r>
+      <w:proofErr w:type="spellStart"/>
+      <w:r>
+        <w:rPr>
+          <w:lang w:eastAsia="en-US"/>
+        </w:rPr>
+        <w:t>ContextDir</w:t>
+      </w:r>
+      <w:proofErr w:type="spellEnd"/>
+      <w:r>
+        <w:rPr>
+          <w:lang w:eastAsia="en-US"/>
+        </w:rPr>
+        <w:t xml:space="preserve"> </w:t>
+      </w:r>
+      <w:proofErr w:type="spellStart"/>
+      <w:r>
+        <w:rPr>
+          <w:lang w:eastAsia="en-US"/>
+        </w:rPr>
+        <w:t>Context</w:t>
+      </w:r>
+      <w:proofErr w:type="spellEnd"/>
+      <w:r>
+        <w:rPr>
+          <w:lang w:eastAsia="en-US"/>
+        </w:rPr>
+        <w:t xml:space="preserve"> -</w:t>
+      </w:r>
+      <w:proofErr w:type="spellStart"/>
+      <w:r>
+        <w:rPr>
+          <w:lang w:eastAsia="en-US"/>
+        </w:rPr>
+        <w:t>Context</w:t>
+      </w:r>
+      <w:proofErr w:type="spellEnd"/>
+      <w:r>
+        <w:rPr>
+          <w:lang w:eastAsia="en-US"/>
+        </w:rPr>
+        <w:t xml:space="preserve"> </w:t>
+      </w:r>
+      <w:proofErr w:type="spellStart"/>
+      <w:r>
+        <w:rPr>
+          <w:lang w:eastAsia="en-US"/>
+        </w:rPr>
+        <w:t>WishlistContext</w:t>
+      </w:r>
+      <w:proofErr w:type="spellEnd"/>
+      <w:r>
+        <w:rPr>
+          <w:lang w:eastAsia="en-US"/>
+        </w:rPr>
+        <w:t xml:space="preserve"> </w:t>
       </w:r>
       <w:r>
         <w:rPr>
@@ -3363,7 +3587,35 @@
         <w:rPr>
           <w:lang w:eastAsia="en-US"/>
         </w:rPr>
-        <w:t>O comando acima cria as pastas Context e Domains com as classes necessárias de acordo com o banco de dados.</w:t>
+        <w:t xml:space="preserve">O comando acima cria as pastas </w:t>
+      </w:r>
+      <w:proofErr w:type="spellStart"/>
+      <w:r>
+        <w:rPr>
+          <w:lang w:eastAsia="en-US"/>
+        </w:rPr>
+        <w:t>Context</w:t>
+      </w:r>
+      <w:proofErr w:type="spellEnd"/>
+      <w:r>
+        <w:rPr>
+          <w:lang w:eastAsia="en-US"/>
+        </w:rPr>
+        <w:t xml:space="preserve"> e </w:t>
+      </w:r>
+      <w:proofErr w:type="spellStart"/>
+      <w:r>
+        <w:rPr>
+          <w:lang w:eastAsia="en-US"/>
+        </w:rPr>
+        <w:t>Domains</w:t>
+      </w:r>
+      <w:proofErr w:type="spellEnd"/>
+      <w:r>
+        <w:rPr>
+          <w:lang w:eastAsia="en-US"/>
+        </w:rPr>
+        <w:t xml:space="preserve"> com as classes necessárias de acordo com o banco de dados.</w:t>
       </w:r>
     </w:p>
     <w:p>
@@ -3387,12 +3639,14 @@
         </w:rPr>
         <w:t xml:space="preserve">Comando: </w:t>
       </w:r>
+      <w:proofErr w:type="spellStart"/>
       <w:r>
         <w:rPr>
           <w:lang w:eastAsia="en-US"/>
         </w:rPr>
         <w:t>Scaffold-DbContext</w:t>
       </w:r>
+      <w:proofErr w:type="spellEnd"/>
     </w:p>
     <w:p>
       <w:pPr>
@@ -3409,17 +3663,81 @@
           <w:lang w:eastAsia="en-US"/>
         </w:rPr>
       </w:pPr>
-      <w:r>
-        <w:rPr>
-          <w:lang w:eastAsia="en-US"/>
-        </w:rPr>
-        <w:t xml:space="preserve">String de conexão: </w:t>
-      </w:r>
-      <w:r>
-        <w:rPr>
-          <w:lang w:eastAsia="en-US"/>
-        </w:rPr>
-        <w:t>"Data Source=.\SqlExpress; Initial Catalog=</w:t>
+      <w:proofErr w:type="spellStart"/>
+      <w:r>
+        <w:rPr>
+          <w:lang w:eastAsia="en-US"/>
+        </w:rPr>
+        <w:t>String</w:t>
+      </w:r>
+      <w:proofErr w:type="spellEnd"/>
+      <w:r>
+        <w:rPr>
+          <w:lang w:eastAsia="en-US"/>
+        </w:rPr>
+        <w:t xml:space="preserve"> de conexão: </w:t>
+      </w:r>
+      <w:r>
+        <w:rPr>
+          <w:lang w:eastAsia="en-US"/>
+        </w:rPr>
+        <w:t xml:space="preserve">"Data </w:t>
+      </w:r>
+      <w:proofErr w:type="spellStart"/>
+      <w:r>
+        <w:rPr>
+          <w:lang w:eastAsia="en-US"/>
+        </w:rPr>
+        <w:t>Source</w:t>
+      </w:r>
+      <w:proofErr w:type="spellEnd"/>
+      <w:r>
+        <w:rPr>
+          <w:lang w:eastAsia="en-US"/>
+        </w:rPr>
+        <w:t>=.\</w:t>
+      </w:r>
+      <w:proofErr w:type="spellStart"/>
+      <w:r>
+        <w:rPr>
+          <w:lang w:eastAsia="en-US"/>
+        </w:rPr>
+        <w:t>SqlExpress</w:t>
+      </w:r>
+      <w:proofErr w:type="spellEnd"/>
+      <w:r>
+        <w:rPr>
+          <w:lang w:eastAsia="en-US"/>
+        </w:rPr>
+        <w:t xml:space="preserve">; </w:t>
+      </w:r>
+      <w:proofErr w:type="spellStart"/>
+      <w:r>
+        <w:rPr>
+          <w:lang w:eastAsia="en-US"/>
+        </w:rPr>
+        <w:t>Initial</w:t>
+      </w:r>
+      <w:proofErr w:type="spellEnd"/>
+      <w:r>
+        <w:rPr>
+          <w:lang w:eastAsia="en-US"/>
+        </w:rPr>
+        <w:t xml:space="preserve"> </w:t>
+      </w:r>
+      <w:proofErr w:type="spellStart"/>
+      <w:r>
+        <w:rPr>
+          <w:lang w:eastAsia="en-US"/>
+        </w:rPr>
+        <w:t>Catalog</w:t>
+      </w:r>
+      <w:proofErr w:type="spellEnd"/>
+      <w:r>
+        <w:rPr>
+          <w:lang w:eastAsia="en-US"/>
+        </w:rPr>
+        <w:t>=</w:t>
       </w:r>
       <w:r>
         <w:rPr>
@@ -3449,7 +3767,49 @@
         <w:rPr>
           <w:lang w:eastAsia="en-US"/>
         </w:rPr>
-        <w:t>; user id=sa; pwd=132;"</w:t>
+        <w:t xml:space="preserve">; </w:t>
+      </w:r>
+      <w:proofErr w:type="spellStart"/>
+      <w:r>
+        <w:rPr>
+          <w:lang w:eastAsia="en-US"/>
+        </w:rPr>
+        <w:t>user</w:t>
+      </w:r>
+      <w:proofErr w:type="spellEnd"/>
+      <w:r>
+        <w:rPr>
+          <w:lang w:eastAsia="en-US"/>
+        </w:rPr>
+        <w:t xml:space="preserve"> id=</w:t>
+      </w:r>
+      <w:proofErr w:type="spellStart"/>
+      <w:r>
+        <w:rPr>
+          <w:lang w:eastAsia="en-US"/>
+        </w:rPr>
+        <w:t>sa</w:t>
+      </w:r>
+      <w:proofErr w:type="spellEnd"/>
+      <w:r>
+        <w:rPr>
+          <w:lang w:eastAsia="en-US"/>
+        </w:rPr>
+        <w:t xml:space="preserve">; </w:t>
+      </w:r>
+      <w:proofErr w:type="spellStart"/>
+      <w:r>
+        <w:rPr>
+          <w:lang w:eastAsia="en-US"/>
+        </w:rPr>
+        <w:t>pwd</w:t>
+      </w:r>
+      <w:proofErr w:type="spellEnd"/>
+      <w:r>
+        <w:rPr>
+          <w:lang w:eastAsia="en-US"/>
+        </w:rPr>
+        <w:t>=132;"</w:t>
       </w:r>
     </w:p>
     <w:p>
@@ -3473,12 +3833,16 @@
         </w:rPr>
         <w:t xml:space="preserve">Provedor: </w:t>
       </w:r>
+      <w:proofErr w:type="spellStart"/>
+      <w:proofErr w:type="gramStart"/>
       <w:r>
         <w:rPr>
           <w:lang w:eastAsia="en-US"/>
         </w:rPr>
         <w:t>Microsoft.EntityFrameworkCore.SqlServer</w:t>
       </w:r>
+      <w:proofErr w:type="spellEnd"/>
+      <w:proofErr w:type="gramEnd"/>
     </w:p>
     <w:p>
       <w:pPr>
@@ -3505,8 +3869,30 @@
         <w:rPr>
           <w:lang w:eastAsia="en-US"/>
         </w:rPr>
-        <w:t>-OutputDir Domains</w:t>
-      </w:r>
+        <w:t>-</w:t>
+      </w:r>
+      <w:proofErr w:type="spellStart"/>
+      <w:r>
+        <w:rPr>
+          <w:lang w:eastAsia="en-US"/>
+        </w:rPr>
+        <w:t>OutputDir</w:t>
+      </w:r>
+      <w:proofErr w:type="spellEnd"/>
+      <w:r>
+        <w:rPr>
+          <w:lang w:eastAsia="en-US"/>
+        </w:rPr>
+        <w:t xml:space="preserve"> </w:t>
+      </w:r>
+      <w:proofErr w:type="spellStart"/>
+      <w:r>
+        <w:rPr>
+          <w:lang w:eastAsia="en-US"/>
+        </w:rPr>
+        <w:t>Domains</w:t>
+      </w:r>
+      <w:proofErr w:type="spellEnd"/>
     </w:p>
     <w:p>
       <w:pPr>
@@ -3533,8 +3919,30 @@
         <w:rPr>
           <w:lang w:eastAsia="en-US"/>
         </w:rPr>
-        <w:t>-ContextDir Context</w:t>
-      </w:r>
+        <w:t>-</w:t>
+      </w:r>
+      <w:proofErr w:type="spellStart"/>
+      <w:r>
+        <w:rPr>
+          <w:lang w:eastAsia="en-US"/>
+        </w:rPr>
+        <w:t>ContextDir</w:t>
+      </w:r>
+      <w:proofErr w:type="spellEnd"/>
+      <w:r>
+        <w:rPr>
+          <w:lang w:eastAsia="en-US"/>
+        </w:rPr>
+        <w:t xml:space="preserve"> </w:t>
+      </w:r>
+      <w:proofErr w:type="spellStart"/>
+      <w:r>
+        <w:rPr>
+          <w:lang w:eastAsia="en-US"/>
+        </w:rPr>
+        <w:t>Context</w:t>
+      </w:r>
+      <w:proofErr w:type="spellEnd"/>
     </w:p>
     <w:p>
       <w:pPr>
@@ -3561,14 +3969,30 @@
         <w:rPr>
           <w:lang w:eastAsia="en-US"/>
         </w:rPr>
-        <w:t xml:space="preserve">-Context </w:t>
-      </w:r>
+        <w:t>-</w:t>
+      </w:r>
+      <w:proofErr w:type="spellStart"/>
+      <w:r>
+        <w:rPr>
+          <w:lang w:eastAsia="en-US"/>
+        </w:rPr>
+        <w:t>Context</w:t>
+      </w:r>
+      <w:proofErr w:type="spellEnd"/>
+      <w:r>
+        <w:rPr>
+          <w:lang w:eastAsia="en-US"/>
+        </w:rPr>
+        <w:t xml:space="preserve"> </w:t>
+      </w:r>
+      <w:proofErr w:type="spellStart"/>
       <w:r>
         <w:rPr>
           <w:lang w:eastAsia="en-US"/>
         </w:rPr>
         <w:t>WishlistContext</w:t>
       </w:r>
+      <w:proofErr w:type="spellEnd"/>
     </w:p>
     <w:p>
       <w:pPr>
@@ -3617,7 +4041,49 @@
         <w:rPr>
           <w:lang w:eastAsia="en-US"/>
         </w:rPr>
-        <w:t>Obs.: verificar se o nome do servidor (.\SqlExpress), o usuário (user id) e senha (pwd) corresponde com o acesso do servidor do banco de dados.</w:t>
+        <w:t>Obs.: verificar se o nome do servidor (.\</w:t>
+      </w:r>
+      <w:proofErr w:type="spellStart"/>
+      <w:r>
+        <w:rPr>
+          <w:lang w:eastAsia="en-US"/>
+        </w:rPr>
+        <w:t>SqlExpress</w:t>
+      </w:r>
+      <w:proofErr w:type="spellEnd"/>
+      <w:r>
+        <w:rPr>
+          <w:lang w:eastAsia="en-US"/>
+        </w:rPr>
+        <w:t>), o usuário (</w:t>
+      </w:r>
+      <w:proofErr w:type="spellStart"/>
+      <w:r>
+        <w:rPr>
+          <w:lang w:eastAsia="en-US"/>
+        </w:rPr>
+        <w:t>user</w:t>
+      </w:r>
+      <w:proofErr w:type="spellEnd"/>
+      <w:r>
+        <w:rPr>
+          <w:lang w:eastAsia="en-US"/>
+        </w:rPr>
+        <w:t xml:space="preserve"> id) e senha (</w:t>
+      </w:r>
+      <w:proofErr w:type="spellStart"/>
+      <w:r>
+        <w:rPr>
+          <w:lang w:eastAsia="en-US"/>
+        </w:rPr>
+        <w:t>pwd</w:t>
+      </w:r>
+      <w:proofErr w:type="spellEnd"/>
+      <w:r>
+        <w:rPr>
+          <w:lang w:eastAsia="en-US"/>
+        </w:rPr>
+        <w:t>) corresponde com o acesso do servidor do banco de dados.</w:t>
       </w:r>
     </w:p>
     <w:p>
@@ -4210,7 +4676,6 @@
           <w:lang w:eastAsia="en-US"/>
         </w:rPr>
       </w:pPr>
-      <w:bookmarkStart w:id="11" w:name="_GoBack"/>
       <w:r>
         <w:rPr>
           <w:noProof/>
@@ -4271,7 +4736,6 @@
           </wp:anchor>
         </w:drawing>
       </w:r>
-      <w:bookmarkEnd w:id="11"/>
     </w:p>
     <w:p>
       <w:pPr>
@@ -4370,7 +4834,7 @@
           <w:lang w:eastAsia="en-US"/>
         </w:rPr>
       </w:pPr>
-      <w:bookmarkStart w:id="12" w:name="_Toc3882868"/>
+      <w:bookmarkStart w:id="11" w:name="_Toc3882868"/>
       <w:r>
         <w:rPr>
           <w:lang w:eastAsia="en-US"/>
@@ -4378,30 +4842,30 @@
         <w:lastRenderedPageBreak/>
         <w:t>Funcionalidades</w:t>
       </w:r>
+      <w:bookmarkEnd w:id="11"/>
+    </w:p>
+    <w:p>
+      <w:pPr>
+        <w:rPr>
+          <w:lang w:eastAsia="en-US"/>
+        </w:rPr>
+      </w:pPr>
+    </w:p>
+    <w:p>
+      <w:pPr>
+        <w:pStyle w:val="cabealho2"/>
+        <w:rPr>
+          <w:lang w:eastAsia="en-US"/>
+        </w:rPr>
+      </w:pPr>
+      <w:bookmarkStart w:id="12" w:name="_Toc3882869"/>
+      <w:r>
+        <w:rPr>
+          <w:lang w:eastAsia="en-US"/>
+        </w:rPr>
+        <w:t>Web</w:t>
+      </w:r>
       <w:bookmarkEnd w:id="12"/>
-    </w:p>
-    <w:p>
-      <w:pPr>
-        <w:rPr>
-          <w:lang w:eastAsia="en-US"/>
-        </w:rPr>
-      </w:pPr>
-    </w:p>
-    <w:p>
-      <w:pPr>
-        <w:pStyle w:val="cabealho2"/>
-        <w:rPr>
-          <w:lang w:eastAsia="en-US"/>
-        </w:rPr>
-      </w:pPr>
-      <w:bookmarkStart w:id="13" w:name="_Toc3882869"/>
-      <w:r>
-        <w:rPr>
-          <w:lang w:eastAsia="en-US"/>
-        </w:rPr>
-        <w:t>Web</w:t>
-      </w:r>
-      <w:bookmarkEnd w:id="13"/>
     </w:p>
     <w:p>
       <w:pPr>
@@ -4420,7 +4884,25 @@
         <w:spacing w:after="160" w:line="259" w:lineRule="auto"/>
       </w:pPr>
       <w:r>
-        <w:t xml:space="preserve">O administrador poderá cadastrar qualquer tipo de </w:t>
+        <w:t xml:space="preserve">O administrador poderá </w:t>
+      </w:r>
+      <w:r>
+        <w:t>listar</w:t>
+      </w:r>
+      <w:r>
+        <w:t xml:space="preserve"> </w:t>
+      </w:r>
+      <w:r>
+        <w:t>todos os</w:t>
+      </w:r>
+      <w:r>
+        <w:t xml:space="preserve"> tipo</w:t>
+      </w:r>
+      <w:r>
+        <w:t>s</w:t>
+      </w:r>
+      <w:r>
+        <w:t xml:space="preserve"> de </w:t>
       </w:r>
       <w:r>
         <w:rPr>
@@ -4432,7 +4914,7 @@
         <w:rPr>
           <w:b/>
         </w:rPr>
-        <w:t xml:space="preserve"> (administrador, paciente ou médico)</w:t>
+        <w:t>s</w:t>
       </w:r>
       <w:r>
         <w:t>;</w:t>
@@ -4448,25 +4930,22 @@
         <w:spacing w:after="160" w:line="259" w:lineRule="auto"/>
       </w:pPr>
       <w:r>
-        <w:t xml:space="preserve">O administrador poderá agendar uma consulta, onde será informado o </w:t>
+        <w:t xml:space="preserve">O administrador poderá cadastrar qualquer tipo de </w:t>
       </w:r>
       <w:r>
         <w:rPr>
           <w:b/>
         </w:rPr>
-        <w:t>paciente</w:t>
-      </w:r>
-      <w:r>
-        <w:t xml:space="preserve">, data do agendamento e qual </w:t>
+        <w:t>usuário</w:t>
       </w:r>
       <w:r>
         <w:rPr>
           <w:b/>
         </w:rPr>
-        <w:t>médico</w:t>
-      </w:r>
-      <w:r>
-        <w:t xml:space="preserve"> irá atender a consulta (o médico possuirá sua determinada especialidade);</w:t>
+        <w:t xml:space="preserve"> (administrador ou comum)</w:t>
+      </w:r>
+      <w:r>
+        <w:t>;</w:t>
       </w:r>
     </w:p>
     <w:p>
@@ -4477,9 +4956,27 @@
           <w:numId w:val="11"/>
         </w:numPr>
         <w:spacing w:after="160" w:line="259" w:lineRule="auto"/>
-      </w:pPr>
-      <w:r>
-        <w:t>O administrador poderá cancelar o agendamento;</w:t>
+        <w:rPr>
+          <w:lang w:eastAsia="en-US"/>
+        </w:rPr>
+      </w:pPr>
+      <w:r>
+        <w:t xml:space="preserve">O administrador poderá editar qualquer tipo de </w:t>
+      </w:r>
+      <w:r>
+        <w:rPr>
+          <w:b/>
+        </w:rPr>
+        <w:t>usuário</w:t>
+      </w:r>
+      <w:r>
+        <w:rPr>
+          <w:b/>
+        </w:rPr>
+        <w:t xml:space="preserve"> (administrador ou comum)</w:t>
+      </w:r>
+      <w:r>
+        <w:t>;</w:t>
       </w:r>
     </w:p>
     <w:p>
@@ -4490,9 +4987,27 @@
           <w:numId w:val="11"/>
         </w:numPr>
         <w:spacing w:after="160" w:line="259" w:lineRule="auto"/>
-      </w:pPr>
-      <w:r>
-        <w:t>O administrador deverá informar os dados da clínica (como endereço, horário de funcionamento, cnpj, nome fantasia e razão social);</w:t>
+        <w:rPr>
+          <w:lang w:eastAsia="en-US"/>
+        </w:rPr>
+      </w:pPr>
+      <w:r>
+        <w:t xml:space="preserve">O administrador poderá listar todos os </w:t>
+      </w:r>
+      <w:r>
+        <w:rPr>
+          <w:b/>
+        </w:rPr>
+        <w:t>usuário</w:t>
+      </w:r>
+      <w:r>
+        <w:rPr>
+          <w:b/>
+        </w:rPr>
+        <w:t>s</w:t>
+      </w:r>
+      <w:r>
+        <w:t>;</w:t>
       </w:r>
     </w:p>
     <w:p>
@@ -4503,9 +5018,39 @@
           <w:numId w:val="11"/>
         </w:numPr>
         <w:spacing w:after="160" w:line="259" w:lineRule="auto"/>
-      </w:pPr>
-      <w:r>
-        <w:t>O médico poderá ver os agendamentos (consultas) associados a ele;</w:t>
+        <w:rPr>
+          <w:lang w:eastAsia="en-US"/>
+        </w:rPr>
+      </w:pPr>
+      <w:r>
+        <w:t xml:space="preserve">O administrador poderá </w:t>
+      </w:r>
+      <w:r>
+        <w:t>cadastrar</w:t>
+      </w:r>
+      <w:r>
+        <w:t xml:space="preserve"> </w:t>
+      </w:r>
+      <w:r>
+        <w:t>um</w:t>
+      </w:r>
+      <w:r>
+        <w:t xml:space="preserve"> </w:t>
+      </w:r>
+      <w:r>
+        <w:rPr>
+          <w:b/>
+        </w:rPr>
+        <w:t>usuário</w:t>
+      </w:r>
+      <w:r>
+        <w:rPr>
+          <w:b/>
+        </w:rPr>
+        <w:t xml:space="preserve"> (administrador ou comum)</w:t>
+      </w:r>
+      <w:r>
+        <w:t>;</w:t>
       </w:r>
     </w:p>
     <w:p>
@@ -4516,21 +5061,30 @@
           <w:numId w:val="11"/>
         </w:numPr>
         <w:spacing w:after="160" w:line="259" w:lineRule="auto"/>
-      </w:pPr>
-      <w:r>
-        <w:t xml:space="preserve">O médico poderá incluir a descrição da </w:t>
+        <w:rPr>
+          <w:lang w:eastAsia="en-US"/>
+        </w:rPr>
+      </w:pPr>
+      <w:r>
+        <w:t xml:space="preserve">O administrador poderá </w:t>
+      </w:r>
+      <w:r>
+        <w:t>editar</w:t>
+      </w:r>
+      <w:r>
+        <w:t xml:space="preserve"> um </w:t>
       </w:r>
       <w:r>
         <w:rPr>
           <w:b/>
         </w:rPr>
-        <w:t>consulta</w:t>
+        <w:t>usuário</w:t>
       </w:r>
       <w:r>
         <w:rPr>
           <w:b/>
         </w:rPr>
-        <w:t xml:space="preserve"> que estará vinculado ao paciente (prontuário)</w:t>
+        <w:t xml:space="preserve"> (administrador ou comum)</w:t>
       </w:r>
       <w:r>
         <w:t>;</w:t>
@@ -4549,119 +5103,41 @@
         </w:rPr>
       </w:pPr>
       <w:r>
-        <w:t>O paciente poderá visualizar suas próprias consultas;</w:t>
-      </w:r>
-    </w:p>
-    <w:p>
-      <w:pPr>
-        <w:pStyle w:val="PargrafodaLista"/>
-        <w:spacing w:after="160" w:line="259" w:lineRule="auto"/>
-        <w:rPr>
-          <w:lang w:eastAsia="en-US"/>
-        </w:rPr>
-      </w:pPr>
-    </w:p>
-    <w:p>
-      <w:pPr>
-        <w:pStyle w:val="PargrafodaLista"/>
-        <w:spacing w:after="160" w:line="259" w:lineRule="auto"/>
-        <w:rPr>
-          <w:lang w:eastAsia="en-US"/>
-        </w:rPr>
-      </w:pPr>
-    </w:p>
-    <w:p>
-      <w:pPr>
-        <w:pStyle w:val="cabealho2"/>
-        <w:rPr>
-          <w:lang w:eastAsia="en-US"/>
-        </w:rPr>
-      </w:pPr>
-      <w:bookmarkStart w:id="14" w:name="_Toc3882870"/>
-      <w:r>
-        <w:rPr>
-          <w:lang w:eastAsia="en-US"/>
-        </w:rPr>
-        <w:t>Mobile</w:t>
-      </w:r>
-      <w:bookmarkEnd w:id="14"/>
-    </w:p>
-    <w:p>
-      <w:pPr>
-        <w:rPr>
-          <w:lang w:eastAsia="en-US"/>
-        </w:rPr>
-      </w:pPr>
+        <w:t>Qualquer usuário autenticado poderá listar t</w:t>
+      </w:r>
+      <w:bookmarkStart w:id="13" w:name="_GoBack"/>
+      <w:bookmarkEnd w:id="13"/>
+      <w:r>
+        <w:t>odos os desejos;</w:t>
+      </w:r>
     </w:p>
     <w:p>
       <w:pPr>
         <w:pStyle w:val="PargrafodaLista"/>
         <w:numPr>
           <w:ilvl w:val="0"/>
-          <w:numId w:val="13"/>
+          <w:numId w:val="11"/>
         </w:numPr>
         <w:spacing w:after="160" w:line="259" w:lineRule="auto"/>
-      </w:pPr>
-      <w:r>
-        <w:t>O paciente poderá visualizar suas próprias consultas;</w:t>
+        <w:rPr>
+          <w:lang w:eastAsia="en-US"/>
+        </w:rPr>
+      </w:pPr>
+      <w:r>
+        <w:rPr>
+          <w:lang w:eastAsia="en-US"/>
+        </w:rPr>
+        <w:t>Qualquer usuário autenticado poderá cadastrar um desejo;</w:t>
       </w:r>
     </w:p>
     <w:p>
       <w:pPr>
         <w:pStyle w:val="PargrafodaLista"/>
-        <w:numPr>
-          <w:ilvl w:val="0"/>
-          <w:numId w:val="13"/>
-        </w:numPr>
         <w:spacing w:after="160" w:line="259" w:lineRule="auto"/>
-      </w:pPr>
-      <w:r>
-        <w:t>O paciente poderá visualizar a rota entre sua localização e o endereço da clínica;</w:t>
-      </w:r>
-    </w:p>
-    <w:p>
-      <w:pPr>
-        <w:pStyle w:val="PargrafodaLista"/>
-        <w:numPr>
-          <w:ilvl w:val="0"/>
-          <w:numId w:val="13"/>
-        </w:numPr>
-        <w:spacing w:after="160" w:line="259" w:lineRule="auto"/>
-      </w:pPr>
-      <w:r>
-        <w:t>O médico poderá ver as consultas (os agendamentos) associados a ele;</w:t>
-      </w:r>
-    </w:p>
-    <w:p>
-      <w:pPr>
-        <w:pStyle w:val="PargrafodaLista"/>
-        <w:numPr>
-          <w:ilvl w:val="0"/>
-          <w:numId w:val="13"/>
-        </w:numPr>
-        <w:spacing w:after="160" w:line="259" w:lineRule="auto"/>
-      </w:pPr>
-      <w:r>
-        <w:rPr>
-          <w:b/>
-        </w:rPr>
-        <w:t>Notificação:</w:t>
-      </w:r>
-      <w:r>
-        <w:t xml:space="preserve"> No momento que o administrador cadastrar um agendamento, o </w:t>
-      </w:r>
-      <w:r>
-        <w:rPr>
-          <w:b/>
-        </w:rPr>
-        <w:t>médico</w:t>
-      </w:r>
-      <w:r>
-        <w:t xml:space="preserve"> deverá receber uma notificação pelo aplicativo;</w:t>
-      </w:r>
-      <w:r>
-        <w:tab/>
-      </w:r>
+        <w:rPr>
+          <w:lang w:eastAsia="en-US"/>
+        </w:rPr>
+      </w:pPr>
     </w:p>
     <w:p>
       <w:pPr>
@@ -4706,7 +5182,7 @@
           <w:lang w:eastAsia="en-US"/>
         </w:rPr>
       </w:pPr>
-      <w:bookmarkStart w:id="15" w:name="_Toc3882871"/>
+      <w:bookmarkStart w:id="14" w:name="_Toc3882871"/>
       <w:r>
         <w:rPr>
           <w:lang w:eastAsia="en-US"/>
@@ -4714,6 +5190,29 @@
         <w:lastRenderedPageBreak/>
         <w:t>Protótipos</w:t>
       </w:r>
+      <w:bookmarkEnd w:id="14"/>
+    </w:p>
+    <w:p>
+      <w:pPr>
+        <w:rPr>
+          <w:lang w:eastAsia="en-US"/>
+        </w:rPr>
+      </w:pPr>
+    </w:p>
+    <w:p>
+      <w:pPr>
+        <w:pStyle w:val="cabealho2"/>
+        <w:rPr>
+          <w:lang w:eastAsia="en-US"/>
+        </w:rPr>
+      </w:pPr>
+      <w:bookmarkStart w:id="15" w:name="_Toc3882872"/>
+      <w:r>
+        <w:rPr>
+          <w:lang w:eastAsia="en-US"/>
+        </w:rPr>
+        <w:t>Web</w:t>
+      </w:r>
       <w:bookmarkEnd w:id="15"/>
     </w:p>
     <w:p>
@@ -4730,37 +5229,14 @@
           <w:lang w:eastAsia="en-US"/>
         </w:rPr>
       </w:pPr>
-      <w:bookmarkStart w:id="16" w:name="_Toc3882872"/>
-      <w:r>
-        <w:rPr>
-          <w:lang w:eastAsia="en-US"/>
-        </w:rPr>
-        <w:t>Web</w:t>
+      <w:bookmarkStart w:id="16" w:name="_Toc3882873"/>
+      <w:r>
+        <w:rPr>
+          <w:lang w:eastAsia="en-US"/>
+        </w:rPr>
+        <w:t>Mobile</w:t>
       </w:r>
       <w:bookmarkEnd w:id="16"/>
-    </w:p>
-    <w:p>
-      <w:pPr>
-        <w:rPr>
-          <w:lang w:eastAsia="en-US"/>
-        </w:rPr>
-      </w:pPr>
-    </w:p>
-    <w:p>
-      <w:pPr>
-        <w:pStyle w:val="cabealho2"/>
-        <w:rPr>
-          <w:lang w:eastAsia="en-US"/>
-        </w:rPr>
-      </w:pPr>
-      <w:bookmarkStart w:id="17" w:name="_Toc3882873"/>
-      <w:r>
-        <w:rPr>
-          <w:lang w:eastAsia="en-US"/>
-        </w:rPr>
-        <w:t>Mobile</w:t>
-      </w:r>
-      <w:bookmarkEnd w:id="17"/>
     </w:p>
     <w:p>
       <w:pPr>
@@ -4786,12 +5262,12 @@
       <w:pPr>
         <w:pStyle w:val="cabealho1"/>
       </w:pPr>
-      <w:bookmarkStart w:id="18" w:name="_Toc3882874"/>
+      <w:bookmarkStart w:id="17" w:name="_Toc3882874"/>
       <w:r>
         <w:lastRenderedPageBreak/>
         <w:t>Front-End</w:t>
       </w:r>
-      <w:bookmarkEnd w:id="18"/>
+      <w:bookmarkEnd w:id="17"/>
     </w:p>
     <w:p/>
     <w:p>
@@ -4803,12 +5279,12 @@
       <w:pPr>
         <w:pStyle w:val="cabealho1"/>
       </w:pPr>
-      <w:bookmarkStart w:id="19" w:name="_Toc3882875"/>
+      <w:bookmarkStart w:id="18" w:name="_Toc3882875"/>
       <w:r>
         <w:lastRenderedPageBreak/>
         <w:t>Mobile</w:t>
       </w:r>
-      <w:bookmarkEnd w:id="19"/>
+      <w:bookmarkEnd w:id="18"/>
     </w:p>
     <w:p/>
     <w:p>
@@ -4820,12 +5296,12 @@
       <w:pPr>
         <w:pStyle w:val="cabealho1"/>
       </w:pPr>
-      <w:bookmarkStart w:id="20" w:name="_Toc3882876"/>
+      <w:bookmarkStart w:id="19" w:name="_Toc3882876"/>
       <w:r>
         <w:lastRenderedPageBreak/>
         <w:t>Arquitetura do Projeto</w:t>
       </w:r>
-      <w:bookmarkEnd w:id="20"/>
+      <w:bookmarkEnd w:id="19"/>
     </w:p>
     <w:p/>
     <w:p>
@@ -4837,11 +5313,22 @@
       <w:pPr>
         <w:pStyle w:val="cabealho1"/>
       </w:pPr>
-      <w:bookmarkStart w:id="21" w:name="_Toc3882877"/>
+      <w:bookmarkStart w:id="20" w:name="_Toc3882877"/>
       <w:r>
         <w:lastRenderedPageBreak/>
         <w:t>Referências</w:t>
       </w:r>
+      <w:bookmarkEnd w:id="20"/>
+    </w:p>
+    <w:p/>
+    <w:p>
+      <w:pPr>
+        <w:pStyle w:val="cabealho2"/>
+      </w:pPr>
+      <w:bookmarkStart w:id="21" w:name="_Toc3882878"/>
+      <w:r>
+        <w:t>Links</w:t>
+      </w:r>
       <w:bookmarkEnd w:id="21"/>
     </w:p>
     <w:p/>
@@ -4849,22 +5336,11 @@
       <w:pPr>
         <w:pStyle w:val="cabealho2"/>
       </w:pPr>
-      <w:bookmarkStart w:id="22" w:name="_Toc3882878"/>
-      <w:r>
-        <w:t>Links</w:t>
+      <w:bookmarkStart w:id="22" w:name="_Toc3882879"/>
+      <w:r>
+        <w:t>Livros</w:t>
       </w:r>
       <w:bookmarkEnd w:id="22"/>
-    </w:p>
-    <w:p/>
-    <w:p>
-      <w:pPr>
-        <w:pStyle w:val="cabealho2"/>
-      </w:pPr>
-      <w:bookmarkStart w:id="23" w:name="_Toc3882879"/>
-      <w:r>
-        <w:t>Livros</w:t>
-      </w:r>
-      <w:bookmarkEnd w:id="23"/>
     </w:p>
     <w:sectPr>
       <w:pgSz w:w="11907" w:h="16839" w:code="9"/>
@@ -4970,7 +5446,7 @@
       <w:rPr>
         <w:noProof/>
       </w:rPr>
-      <w:t>17</w:t>
+      <w:t>12</w:t>
     </w:r>
     <w:r>
       <w:rPr>
@@ -7790,6 +8266,7 @@
     <w:rsid w:val="004265B1"/>
     <w:rsid w:val="00571EE0"/>
     <w:rsid w:val="0058563D"/>
+    <w:rsid w:val="006F1BAA"/>
     <w:rsid w:val="00973EE1"/>
   </w:rsids>
   <m:mathPr>
@@ -8510,7 +8987,7 @@
 </file>
 
 <file path=customXml/itemProps3.xml><?xml version="1.0" encoding="utf-8"?>
-<ds:datastoreItem xmlns:ds="http://schemas.openxmlformats.org/officeDocument/2006/customXml" ds:itemID="{317BA3B1-EEEE-46A7-9035-D5AD3440C565}">
+<ds:datastoreItem xmlns:ds="http://schemas.openxmlformats.org/officeDocument/2006/customXml" ds:itemID="{D6A43C0D-9718-43F5-BB79-F78F754BE623}">
   <ds:schemaRefs>
     <ds:schemaRef ds:uri="http://schemas.openxmlformats.org/officeDocument/2006/bibliography"/>
   </ds:schemaRefs>

</xml_diff>